<commit_message>
add trac.csv for lab4
</commit_message>
<xml_diff>
--- a/OPD/SEM2/labs/lab4/docs/Lab4.docx
+++ b/OPD/SEM2/labs/lab4/docs/Lab4.docx
@@ -7210,6 +7210,56 @@
     </w:p>
     <w:p>
       <w:pPr>
+        <w:pStyle w:val="Style36"/>
+        <w:widowControl/>
+        <w:numPr>
+          <w:ilvl w:val="0"/>
+          <w:numId w:val="0"/>
+        </w:numPr>
+        <w:spacing w:before="0" w:after="0"/>
+        <w:ind w:left="360" w:hanging="0"/>
+        <w:contextualSpacing/>
+        <w:rPr>
+          <w:bCs/>
+          <w:sz w:val="24"/>
+          <w:szCs w:val="12"/>
+        </w:rPr>
+      </w:pPr>
+      <w:r>
+        <w:rPr>
+          <w:bCs/>
+          <w:sz w:val="24"/>
+          <w:szCs w:val="12"/>
+        </w:rPr>
+      </w:r>
+    </w:p>
+    <w:p>
+      <w:pPr>
+        <w:pStyle w:val="Style36"/>
+        <w:widowControl/>
+        <w:numPr>
+          <w:ilvl w:val="0"/>
+          <w:numId w:val="0"/>
+        </w:numPr>
+        <w:spacing w:before="0" w:after="0"/>
+        <w:ind w:left="360" w:hanging="0"/>
+        <w:contextualSpacing/>
+        <w:rPr>
+          <w:bCs/>
+          <w:sz w:val="24"/>
+          <w:szCs w:val="12"/>
+        </w:rPr>
+      </w:pPr>
+      <w:r>
+        <w:rPr>
+          <w:bCs/>
+          <w:sz w:val="24"/>
+          <w:szCs w:val="12"/>
+        </w:rPr>
+      </w:r>
+    </w:p>
+    <w:p>
+      <w:pPr>
         <w:pStyle w:val="1"/>
         <w:ind w:left="-5" w:hanging="10"/>
         <w:rPr>
@@ -7302,7 +7352,7 @@
         <w:docPartGallery w:val="Page Numbers (Bottom of Page)"/>
         <w:docPartUnique w:val="true"/>
       </w:docPartObj>
-      <w:id w:val="820908661"/>
+      <w:id w:val="903970585"/>
     </w:sdtPr>
     <w:sdtContent>
       <w:p>
@@ -7325,7 +7375,7 @@
         </w:r>
         <w:r>
           <w:rPr/>
-          <w:t>2</w:t>
+          <w:t>4</w:t>
         </w:r>
         <w:r>
           <w:rPr/>

</xml_diff>